<commit_message>
Urho Error Messaging Center
</commit_message>
<xml_diff>
--- a/Docs/Notatki.docx
+++ b/Docs/Notatki.docx
@@ -6766,22 +6766,295 @@
         </w:rPr>
         <w:t xml:space="preserve"> a spot light is a light source which has a cone of effect, like the directional light, it has a basic direction but it also has a defined conic volume in which its light can fall. The angle of the cone determines how much of the scene is illuminated.</w:t>
       </w:r>
+    </w:p>
+    <w:p>
+      <w:pPr>
+        <w:rPr>
+          <w:rFonts w:ascii="Consolas" w:hAnsi="Consolas"/>
+          <w:sz w:val="10"/>
+          <w:lang w:val="en-US"/>
+        </w:rPr>
+      </w:pPr>
+    </w:p>
+    <w:p>
+      <w:pPr>
+        <w:rPr>
+          <w:rFonts w:ascii="Consolas" w:hAnsi="Consolas"/>
+          <w:sz w:val="10"/>
+          <w:lang w:val="en-US"/>
+        </w:rPr>
+      </w:pPr>
+      <w:r>
+        <w:rPr>
+          <w:rFonts w:ascii="Consolas" w:hAnsi="Consolas"/>
+          <w:sz w:val="10"/>
+        </w:rPr>
+        <w:t>W metodz</w:t>
+      </w:r>
+      <w:r>
+        <w:rPr>
+          <w:rFonts w:ascii="Consolas" w:hAnsi="Consolas"/>
+          <w:sz w:val="10"/>
+        </w:rPr>
+        <w:t>ach</w:t>
+      </w:r>
+      <w:r>
+        <w:rPr>
+          <w:rFonts w:ascii="Consolas" w:hAnsi="Consolas"/>
+          <w:sz w:val="10"/>
+        </w:rPr>
+        <w:t xml:space="preserve"> </w:t>
+      </w:r>
+      <w:r>
+        <w:rPr>
+          <w:rFonts w:ascii="Consolas" w:hAnsi="Consolas"/>
+          <w:sz w:val="10"/>
+        </w:rPr>
+        <w:t xml:space="preserve">aplikacji </w:t>
+      </w:r>
+      <w:r>
+        <w:rPr>
+          <w:rFonts w:ascii="Consolas" w:hAnsi="Consolas"/>
+          <w:sz w:val="10"/>
+        </w:rPr>
+        <w:t xml:space="preserve">urho </w:t>
+      </w:r>
+      <w:r>
+        <w:rPr>
+          <w:rFonts w:ascii="Consolas" w:hAnsi="Consolas"/>
+          <w:sz w:val="10"/>
+        </w:rPr>
+        <w:t xml:space="preserve">(takich, do których nie mam dostępu bezpośrednio z nikąd – override Start, override OnUpdate) </w:t>
+      </w:r>
+      <w:r>
+        <w:rPr>
+          <w:rFonts w:ascii="Consolas" w:hAnsi="Consolas"/>
+          <w:sz w:val="10"/>
+        </w:rPr>
+        <w:t xml:space="preserve">chciałem łapać </w:t>
+      </w:r>
+      <w:r>
+        <w:rPr>
+          <w:rFonts w:ascii="Consolas" w:hAnsi="Consolas"/>
+          <w:sz w:val="10"/>
+        </w:rPr>
+        <w:t>exception i wysyłać event do VM.</w:t>
+      </w:r>
+      <w:r>
+        <w:rPr>
+          <w:rFonts w:ascii="Consolas" w:hAnsi="Consolas"/>
+          <w:sz w:val="10"/>
+        </w:rPr>
+        <w:t xml:space="preserve"> PubSub prisma się w ogóle nie nadawał, bo constructor injection nie wchodziło w grę (nie mogę zmienić konstruktora bo urho go nie znajduje, a property injection też nie działało. Pewnie  dlatego, że nigdzie w Kontenerze nie zarejestrowałem aplikacji urho, ale nawet jak próbowałem, to nic się nie działo). No to wziąłem xamarinowy message Center. Jest statyczny, więc luz. PubSub event też mogłem tak zrobić, ale psułoby to cały jego purpose, więc ten. Tyle, że Messaging Center strzela i odbiera event, ale potem się wywala</w:t>
+      </w:r>
+      <w:r>
+        <w:rPr>
+          <w:rFonts w:ascii="Consolas" w:hAnsi="Consolas"/>
+          <w:sz w:val="10"/>
+        </w:rPr>
+        <w:t>.</w:t>
+      </w:r>
+      <w:r>
+        <w:rPr>
+          <w:rFonts w:ascii="Consolas" w:hAnsi="Consolas"/>
+          <w:sz w:val="10"/>
+        </w:rPr>
+        <w:br/>
+      </w:r>
+      <w:r>
+        <w:rPr>
+          <w:rFonts w:ascii="Consolas" w:hAnsi="Consolas"/>
+          <w:sz w:val="10"/>
+          <w:lang w:val="en-US"/>
+        </w:rPr>
+        <w:t xml:space="preserve">OK, </w:t>
+      </w:r>
+      <w:proofErr w:type="spellStart"/>
+      <w:r>
+        <w:rPr>
+          <w:rFonts w:ascii="Consolas" w:hAnsi="Consolas"/>
+          <w:sz w:val="10"/>
+          <w:lang w:val="en-US"/>
+        </w:rPr>
+        <w:t>załatwiłem</w:t>
+      </w:r>
+      <w:proofErr w:type="spellEnd"/>
+      <w:r>
+        <w:rPr>
+          <w:rFonts w:ascii="Consolas" w:hAnsi="Consolas"/>
+          <w:sz w:val="10"/>
+          <w:lang w:val="en-US"/>
+        </w:rPr>
+        <w:t xml:space="preserve"> to exception: </w:t>
+      </w:r>
+      <w:proofErr w:type="spellStart"/>
+      <w:r>
+        <w:rPr>
+          <w:rFonts w:ascii="Consolas" w:hAnsi="Consolas"/>
+          <w:sz w:val="10"/>
+          <w:lang w:val="en-US"/>
+        </w:rPr>
+        <w:t>było</w:t>
+      </w:r>
+      <w:proofErr w:type="spellEnd"/>
+      <w:r>
+        <w:rPr>
+          <w:rFonts w:ascii="Consolas" w:hAnsi="Consolas"/>
+          <w:sz w:val="10"/>
+          <w:lang w:val="en-US"/>
+        </w:rPr>
+        <w:t xml:space="preserve"> </w:t>
+      </w:r>
+      <w:proofErr w:type="spellStart"/>
+      <w:r>
+        <w:rPr>
+          <w:rFonts w:ascii="Consolas" w:hAnsi="Consolas"/>
+          <w:sz w:val="10"/>
+          <w:lang w:val="en-US"/>
+        </w:rPr>
+        <w:t>Java.Lang‘</w:t>
+      </w:r>
+      <w:r>
+        <w:rPr>
+          <w:rFonts w:ascii="Consolas" w:hAnsi="Consolas"/>
+          <w:sz w:val="10"/>
+          <w:lang w:val="en-US"/>
+        </w:rPr>
+        <w:t>Can't</w:t>
+      </w:r>
+      <w:proofErr w:type="spellEnd"/>
+      <w:r>
+        <w:rPr>
+          <w:rFonts w:ascii="Consolas" w:hAnsi="Consolas"/>
+          <w:sz w:val="10"/>
+          <w:lang w:val="en-US"/>
+        </w:rPr>
+        <w:t xml:space="preserve"> create handler inside thread that has not called </w:t>
+      </w:r>
+      <w:proofErr w:type="spellStart"/>
+      <w:r>
+        <w:rPr>
+          <w:rFonts w:ascii="Consolas" w:hAnsi="Consolas"/>
+          <w:sz w:val="10"/>
+          <w:lang w:val="en-US"/>
+        </w:rPr>
+        <w:t>Looper.prepare</w:t>
+      </w:r>
+      <w:proofErr w:type="spellEnd"/>
+      <w:r>
+        <w:rPr>
+          <w:rFonts w:ascii="Consolas" w:hAnsi="Consolas"/>
+          <w:sz w:val="10"/>
+          <w:lang w:val="en-US"/>
+        </w:rPr>
+        <w:t>()</w:t>
+      </w:r>
+      <w:r>
+        <w:rPr>
+          <w:rFonts w:ascii="Consolas" w:hAnsi="Consolas"/>
+          <w:sz w:val="10"/>
+          <w:lang w:val="en-US"/>
+        </w:rPr>
+        <w:t xml:space="preserve">’. </w:t>
+      </w:r>
+      <w:proofErr w:type="spellStart"/>
+      <w:r>
+        <w:rPr>
+          <w:rFonts w:ascii="Consolas" w:hAnsi="Consolas"/>
+          <w:sz w:val="10"/>
+          <w:lang w:val="en-US"/>
+        </w:rPr>
+        <w:t>Wystarczyło</w:t>
+      </w:r>
+      <w:proofErr w:type="spellEnd"/>
+      <w:r>
+        <w:rPr>
+          <w:rFonts w:ascii="Consolas" w:hAnsi="Consolas"/>
+          <w:sz w:val="10"/>
+          <w:lang w:val="en-US"/>
+        </w:rPr>
+        <w:t xml:space="preserve"> </w:t>
+      </w:r>
+      <w:proofErr w:type="spellStart"/>
+      <w:r>
+        <w:rPr>
+          <w:rFonts w:ascii="Consolas" w:hAnsi="Consolas"/>
+          <w:sz w:val="10"/>
+          <w:lang w:val="en-US"/>
+        </w:rPr>
+        <w:t>wstawić</w:t>
+      </w:r>
+      <w:proofErr w:type="spellEnd"/>
+      <w:r>
+        <w:rPr>
+          <w:rFonts w:ascii="Consolas" w:hAnsi="Consolas"/>
+          <w:sz w:val="10"/>
+          <w:lang w:val="en-US"/>
+        </w:rPr>
+        <w:t xml:space="preserve"> </w:t>
+      </w:r>
+      <w:proofErr w:type="spellStart"/>
+      <w:r>
+        <w:rPr>
+          <w:rFonts w:ascii="Consolas" w:hAnsi="Consolas"/>
+          <w:sz w:val="10"/>
+          <w:lang w:val="en-US"/>
+        </w:rPr>
+        <w:t>BeginInvokeOnMainThread</w:t>
+      </w:r>
+      <w:proofErr w:type="spellEnd"/>
+      <w:r>
+        <w:rPr>
+          <w:rFonts w:ascii="Consolas" w:hAnsi="Consolas"/>
+          <w:sz w:val="10"/>
+          <w:lang w:val="en-US"/>
+        </w:rPr>
+        <w:t>.</w:t>
+      </w:r>
+    </w:p>
+    <w:p>
+      <w:pPr>
+        <w:rPr>
+          <w:rFonts w:ascii="Consolas" w:hAnsi="Consolas"/>
+          <w:sz w:val="10"/>
+          <w:lang w:val="en-US"/>
+        </w:rPr>
+      </w:pPr>
+    </w:p>
+    <w:p>
+      <w:pPr>
+        <w:rPr>
+          <w:rFonts w:ascii="Consolas" w:hAnsi="Consolas"/>
+          <w:sz w:val="10"/>
+        </w:rPr>
+      </w:pPr>
+      <w:r>
+        <w:rPr>
+          <w:rFonts w:ascii="Consolas" w:hAnsi="Consolas"/>
+          <w:sz w:val="10"/>
+        </w:rPr>
+        <w:t xml:space="preserve">STARGAzer – chciałem żeby to była taka klasa dla tych VM, które mają gweiazdy I </w:t>
+      </w:r>
+      <w:r>
+        <w:rPr>
+          <w:rFonts w:ascii="Consolas" w:hAnsi="Consolas"/>
+          <w:sz w:val="10"/>
+        </w:rPr>
+        <w:t>urho. I tu jest problem z obsługą urhoException – każdy z child VM musi nasłuchiwać własnego Exception, bo inaczej będzie odbierać cudze. Ale robić StarGazer&lt;T&gt; where T: Exception to słabo, bo 1. Te urhoException praktycznie nie ma szansy paść, 2. no nie pasuje semantycnzie. Ale jeśli okaże się, że MainPage bardziej wykorzystuje te RhunUrho, no to możnaby to zro</w:t>
+      </w:r>
       <w:bookmarkStart w:id="0" w:name="_GoBack"/>
       <w:bookmarkEnd w:id="0"/>
-    </w:p>
-    <w:p>
-      <w:pPr>
-        <w:rPr>
-          <w:rFonts w:ascii="Consolas" w:hAnsi="Consolas"/>
-          <w:sz w:val="10"/>
-          <w:lang w:val="en-US"/>
-        </w:rPr>
-      </w:pPr>
-      <w:r>
-        <w:rPr>
-          <w:rFonts w:ascii="Consolas" w:hAnsi="Consolas"/>
-          <w:sz w:val="10"/>
-          <w:lang w:val="en-US"/>
+      <w:r>
+        <w:rPr>
+          <w:rFonts w:ascii="Consolas" w:hAnsi="Consolas"/>
+          <w:sz w:val="10"/>
+        </w:rPr>
+        <w:t>bić. Na razie jednak subskrybcja i unsusubskrypcja jest już na końcu hierarchii, w docelowych VMs.</w:t>
+      </w:r>
+      <w:r>
+        <w:rPr>
+          <w:rFonts w:ascii="Consolas" w:hAnsi="Consolas"/>
+          <w:sz w:val="10"/>
         </w:rPr>
         <w:br w:type="page"/>
       </w:r>
@@ -6816,6 +7089,7 @@
         <w:rPr>
           <w:rFonts w:ascii="Consolas" w:hAnsi="Consolas"/>
           <w:sz w:val="10"/>
+          <w:lang w:val="en-US"/>
         </w:rPr>
       </w:pPr>
       <w:hyperlink r:id="rId11" w:history="1">
@@ -6825,7 +7099,16 @@
             <w:rFonts w:ascii="Consolas" w:hAnsi="Consolas"/>
             <w:sz w:val="10"/>
           </w:rPr>
-          <w:t>http://www.astronexus.com/a-a/intro</w:t>
+          <w:t>ht</w:t>
+        </w:r>
+        <w:r>
+          <w:rPr>
+            <w:rStyle w:val="Hyperlink"/>
+            <w:rFonts w:ascii="Consolas" w:hAnsi="Consolas"/>
+            <w:sz w:val="10"/>
+            <w:lang w:val="en-US"/>
+          </w:rPr>
+          <w:t>tp://www.astronexus.com/a-a/intro</w:t>
         </w:r>
       </w:hyperlink>
     </w:p>
@@ -6835,6 +7118,7 @@
         <w:rPr>
           <w:rFonts w:ascii="Consolas" w:hAnsi="Consolas"/>
           <w:sz w:val="10"/>
+          <w:lang w:val="en-US"/>
         </w:rPr>
       </w:pPr>
       <w:hyperlink r:id="rId12" w:history="1">
@@ -6843,6 +7127,7 @@
             <w:rStyle w:val="Hyperlink"/>
             <w:rFonts w:ascii="Consolas" w:hAnsi="Consolas"/>
             <w:sz w:val="10"/>
+            <w:lang w:val="en-US"/>
           </w:rPr>
           <w:t>http://www.astronexus.com/a-a/positions</w:t>
         </w:r>
@@ -6854,6 +7139,7 @@
         <w:rPr>
           <w:rFonts w:ascii="Consolas" w:hAnsi="Consolas"/>
           <w:sz w:val="10"/>
+          <w:lang w:val="en-US"/>
         </w:rPr>
       </w:pPr>
       <w:hyperlink r:id="rId13" w:history="1">
@@ -6862,6 +7148,7 @@
             <w:rStyle w:val="Hyperlink"/>
             <w:rFonts w:ascii="Consolas" w:hAnsi="Consolas"/>
             <w:sz w:val="10"/>
+            <w:lang w:val="en-US"/>
           </w:rPr>
           <w:t>http://www.astronexus.com/a-a/positions-remote</w:t>
         </w:r>

</xml_diff>

<commit_message>
Breaking down Main Page Xaml, visuals
</commit_message>
<xml_diff>
--- a/Docs/Notatki.docx
+++ b/Docs/Notatki.docx
@@ -5668,6 +5668,287 @@
     </w:p>
     <w:p>
       <w:pPr>
+        <w:spacing w:after="0"/>
+        <w:rPr>
+          <w:rFonts w:ascii="Consolas" w:hAnsi="Consolas"/>
+          <w:sz w:val="10"/>
+        </w:rPr>
+      </w:pPr>
+      <w:r>
+        <w:rPr>
+          <w:rFonts w:ascii="Consolas" w:hAnsi="Consolas"/>
+          <w:sz w:val="10"/>
+        </w:rPr>
+        <w:t>Do wstawiania do konstruktora jakiejś kontrolki w xaml jest taka zaje składnia:</w:t>
+      </w:r>
+    </w:p>
+    <w:p>
+      <w:pPr>
+        <w:autoSpaceDE w:val="0"/>
+        <w:autoSpaceDN w:val="0"/>
+        <w:adjustRightInd w:val="0"/>
+        <w:spacing w:after="0" w:line="240" w:lineRule="auto"/>
+        <w:rPr>
+          <w:rFonts w:ascii="Consolas" w:hAnsi="Consolas" w:cs="Consolas"/>
+          <w:color w:val="000000"/>
+          <w:sz w:val="19"/>
+          <w:szCs w:val="19"/>
+          <w:lang w:val="en-US"/>
+        </w:rPr>
+      </w:pPr>
+      <w:r>
+        <w:rPr>
+          <w:rFonts w:ascii="Consolas" w:hAnsi="Consolas" w:cs="Consolas"/>
+          <w:color w:val="0000FF"/>
+          <w:sz w:val="19"/>
+          <w:szCs w:val="19"/>
+          <w:lang w:val="en-US"/>
+        </w:rPr>
+        <w:t>&lt;</w:t>
+      </w:r>
+      <w:r>
+        <w:rPr>
+          <w:rFonts w:ascii="Consolas" w:hAnsi="Consolas" w:cs="Consolas"/>
+          <w:color w:val="A31515"/>
+          <w:sz w:val="19"/>
+          <w:szCs w:val="19"/>
+          <w:lang w:val="en-US"/>
+        </w:rPr>
+        <w:t>x</w:t>
+      </w:r>
+      <w:r>
+        <w:rPr>
+          <w:rFonts w:ascii="Consolas" w:hAnsi="Consolas" w:cs="Consolas"/>
+          <w:color w:val="0000FF"/>
+          <w:sz w:val="19"/>
+          <w:szCs w:val="19"/>
+          <w:lang w:val="en-US"/>
+        </w:rPr>
+        <w:t>:</w:t>
+      </w:r>
+      <w:r>
+        <w:rPr>
+          <w:rFonts w:ascii="Consolas" w:hAnsi="Consolas" w:cs="Consolas"/>
+          <w:color w:val="A31515"/>
+          <w:sz w:val="19"/>
+          <w:szCs w:val="19"/>
+          <w:lang w:val="en-US"/>
+        </w:rPr>
+        <w:t>Arguments</w:t>
+      </w:r>
+      <w:r>
+        <w:rPr>
+          <w:rFonts w:ascii="Consolas" w:hAnsi="Consolas" w:cs="Consolas"/>
+          <w:color w:val="0000FF"/>
+          <w:sz w:val="19"/>
+          <w:szCs w:val="19"/>
+          <w:lang w:val="en-US"/>
+        </w:rPr>
+        <w:t>&gt;</w:t>
+      </w:r>
+    </w:p>
+    <w:p>
+      <w:pPr>
+        <w:autoSpaceDE w:val="0"/>
+        <w:autoSpaceDN w:val="0"/>
+        <w:adjustRightInd w:val="0"/>
+        <w:spacing w:after="0" w:line="240" w:lineRule="auto"/>
+        <w:rPr>
+          <w:rFonts w:ascii="Consolas" w:hAnsi="Consolas" w:cs="Consolas"/>
+          <w:color w:val="000000"/>
+          <w:sz w:val="19"/>
+          <w:szCs w:val="19"/>
+          <w:lang w:val="en-US"/>
+        </w:rPr>
+      </w:pPr>
+      <w:r>
+        <w:rPr>
+          <w:rFonts w:ascii="Consolas" w:hAnsi="Consolas" w:cs="Consolas"/>
+          <w:color w:val="000000"/>
+          <w:sz w:val="19"/>
+          <w:szCs w:val="19"/>
+          <w:lang w:val="en-US"/>
+        </w:rPr>
+        <w:t xml:space="preserve">    </w:t>
+      </w:r>
+      <w:r>
+        <w:rPr>
+          <w:rFonts w:ascii="Consolas" w:hAnsi="Consolas" w:cs="Consolas"/>
+          <w:color w:val="0000FF"/>
+          <w:sz w:val="19"/>
+          <w:szCs w:val="19"/>
+          <w:lang w:val="en-US"/>
+        </w:rPr>
+        <w:t>&lt;</w:t>
+      </w:r>
+      <w:r>
+        <w:rPr>
+          <w:rFonts w:ascii="Consolas" w:hAnsi="Consolas" w:cs="Consolas"/>
+          <w:color w:val="A31515"/>
+          <w:sz w:val="19"/>
+          <w:szCs w:val="19"/>
+          <w:lang w:val="en-US"/>
+        </w:rPr>
+        <w:t>ListViewCachingStrategy</w:t>
+      </w:r>
+      <w:r>
+        <w:rPr>
+          <w:rFonts w:ascii="Consolas" w:hAnsi="Consolas" w:cs="Consolas"/>
+          <w:color w:val="0000FF"/>
+          <w:sz w:val="19"/>
+          <w:szCs w:val="19"/>
+          <w:lang w:val="en-US"/>
+        </w:rPr>
+        <w:t>&gt;</w:t>
+      </w:r>
+      <w:r>
+        <w:rPr>
+          <w:rFonts w:ascii="Consolas" w:hAnsi="Consolas" w:cs="Consolas"/>
+          <w:color w:val="000000"/>
+          <w:sz w:val="19"/>
+          <w:szCs w:val="19"/>
+          <w:lang w:val="en-US"/>
+        </w:rPr>
+        <w:t>RecycleElement</w:t>
+      </w:r>
+      <w:r>
+        <w:rPr>
+          <w:rFonts w:ascii="Consolas" w:hAnsi="Consolas" w:cs="Consolas"/>
+          <w:color w:val="0000FF"/>
+          <w:sz w:val="19"/>
+          <w:szCs w:val="19"/>
+          <w:lang w:val="en-US"/>
+        </w:rPr>
+        <w:t>&lt;/</w:t>
+      </w:r>
+      <w:r>
+        <w:rPr>
+          <w:rFonts w:ascii="Consolas" w:hAnsi="Consolas" w:cs="Consolas"/>
+          <w:color w:val="A31515"/>
+          <w:sz w:val="19"/>
+          <w:szCs w:val="19"/>
+          <w:lang w:val="en-US"/>
+        </w:rPr>
+        <w:t>ListViewCachingStrategy</w:t>
+      </w:r>
+      <w:r>
+        <w:rPr>
+          <w:rFonts w:ascii="Consolas" w:hAnsi="Consolas" w:cs="Consolas"/>
+          <w:color w:val="0000FF"/>
+          <w:sz w:val="19"/>
+          <w:szCs w:val="19"/>
+          <w:lang w:val="en-US"/>
+        </w:rPr>
+        <w:t>&gt;</w:t>
+      </w:r>
+    </w:p>
+    <w:p>
+      <w:pPr>
+        <w:autoSpaceDE w:val="0"/>
+        <w:autoSpaceDN w:val="0"/>
+        <w:adjustRightInd w:val="0"/>
+        <w:spacing w:after="0" w:line="240" w:lineRule="auto"/>
+        <w:rPr>
+          <w:rFonts w:ascii="Consolas" w:hAnsi="Consolas" w:cs="Consolas"/>
+          <w:color w:val="000000"/>
+          <w:sz w:val="19"/>
+          <w:szCs w:val="19"/>
+        </w:rPr>
+      </w:pPr>
+      <w:r>
+        <w:rPr>
+          <w:rFonts w:ascii="Consolas" w:hAnsi="Consolas" w:cs="Consolas"/>
+          <w:color w:val="000000"/>
+          <w:sz w:val="19"/>
+          <w:szCs w:val="19"/>
+          <w:lang w:val="en-US"/>
+        </w:rPr>
+        <w:t xml:space="preserve">  </w:t>
+      </w:r>
+      <w:r>
+        <w:rPr>
+          <w:rFonts w:ascii="Consolas" w:hAnsi="Consolas" w:cs="Consolas"/>
+          <w:color w:val="0000FF"/>
+          <w:sz w:val="19"/>
+          <w:szCs w:val="19"/>
+        </w:rPr>
+        <w:t>&lt;/</w:t>
+      </w:r>
+      <w:r>
+        <w:rPr>
+          <w:rFonts w:ascii="Consolas" w:hAnsi="Consolas" w:cs="Consolas"/>
+          <w:color w:val="A31515"/>
+          <w:sz w:val="19"/>
+          <w:szCs w:val="19"/>
+        </w:rPr>
+        <w:t>x</w:t>
+      </w:r>
+      <w:r>
+        <w:rPr>
+          <w:rFonts w:ascii="Consolas" w:hAnsi="Consolas" w:cs="Consolas"/>
+          <w:color w:val="0000FF"/>
+          <w:sz w:val="19"/>
+          <w:szCs w:val="19"/>
+        </w:rPr>
+        <w:t>:</w:t>
+      </w:r>
+      <w:r>
+        <w:rPr>
+          <w:rFonts w:ascii="Consolas" w:hAnsi="Consolas" w:cs="Consolas"/>
+          <w:color w:val="A31515"/>
+          <w:sz w:val="19"/>
+          <w:szCs w:val="19"/>
+        </w:rPr>
+        <w:t>Arguments</w:t>
+      </w:r>
+      <w:r>
+        <w:rPr>
+          <w:rFonts w:ascii="Consolas" w:hAnsi="Consolas" w:cs="Consolas"/>
+          <w:color w:val="0000FF"/>
+          <w:sz w:val="19"/>
+          <w:szCs w:val="19"/>
+        </w:rPr>
+        <w:t>&gt;</w:t>
+      </w:r>
+    </w:p>
+    <w:p>
+      <w:pPr>
+        <w:spacing w:after="0"/>
+        <w:rPr>
+          <w:rFonts w:ascii="Consolas" w:hAnsi="Consolas"/>
+          <w:sz w:val="10"/>
+        </w:rPr>
+      </w:pPr>
+    </w:p>
+    <w:p>
+      <w:pPr>
+        <w:spacing w:after="0"/>
+        <w:rPr>
+          <w:rFonts w:ascii="Consolas" w:hAnsi="Consolas"/>
+          <w:sz w:val="10"/>
+        </w:rPr>
+      </w:pPr>
+      <w:r>
+        <w:rPr>
+          <w:rFonts w:ascii="Consolas" w:hAnsi="Consolas"/>
+          <w:sz w:val="10"/>
+        </w:rPr>
+        <w:t>esf</w:t>
+      </w:r>
+      <w:bookmarkStart w:id="0" w:name="_GoBack"/>
+      <w:bookmarkEnd w:id="0"/>
+    </w:p>
+    <w:p>
+      <w:pPr>
+        <w:spacing w:after="0"/>
+        <w:rPr>
+          <w:rFonts w:ascii="Consolas" w:hAnsi="Consolas"/>
+          <w:sz w:val="10"/>
+        </w:rPr>
+      </w:pPr>
+    </w:p>
+    <w:p>
+      <w:pPr>
         <w:rPr>
           <w:rFonts w:ascii="Consolas" w:hAnsi="Consolas"/>
           <w:sz w:val="10"/>
@@ -7381,6 +7662,7 @@
         <w:rPr>
           <w:rFonts w:ascii="Consolas" w:hAnsi="Consolas"/>
           <w:sz w:val="10"/>
+          <w:lang w:val="en-US"/>
         </w:rPr>
       </w:pPr>
       <w:r>
@@ -7438,26 +7720,9 @@
           <w:rStyle w:val="Hyperlink"/>
           <w:rFonts w:ascii="Consolas" w:hAnsi="Consolas"/>
           <w:sz w:val="10"/>
-        </w:rPr>
-        <w:t>https</w:t>
-      </w:r>
-      <w:bookmarkStart w:id="0" w:name="_GoBack"/>
-      <w:bookmarkEnd w:id="0"/>
-      <w:r>
-        <w:rPr>
-          <w:rStyle w:val="Hyperlink"/>
-          <w:rFonts w:ascii="Consolas" w:hAnsi="Consolas"/>
-          <w:sz w:val="10"/>
-        </w:rPr>
-        <w:t>:</w:t>
-      </w:r>
-      <w:r>
-        <w:rPr>
-          <w:rStyle w:val="Hyperlink"/>
-          <w:rFonts w:ascii="Consolas" w:hAnsi="Consolas"/>
-          <w:sz w:val="10"/>
-        </w:rPr>
-        <w:t>//discourse.urho3d.io/t/constant-billboard-size/2041</w:t>
+          <w:lang w:val="en-US"/>
+        </w:rPr>
+        <w:t>https://discourse.urho3d.io/t/constant-billboard-size/2041</w:t>
       </w:r>
       <w:r>
         <w:rPr>
@@ -7472,22 +7737,25 @@
         <w:rPr>
           <w:rFonts w:ascii="Consolas" w:hAnsi="Consolas"/>
           <w:sz w:val="10"/>
-        </w:rPr>
-      </w:pPr>
-    </w:p>
-    <w:p>
-      <w:pPr>
-        <w:rPr>
-          <w:rFonts w:ascii="Consolas" w:hAnsi="Consolas"/>
-          <w:sz w:val="10"/>
-        </w:rPr>
-      </w:pPr>
-    </w:p>
-    <w:p>
-      <w:pPr>
-        <w:rPr>
-          <w:rFonts w:ascii="Consolas" w:hAnsi="Consolas"/>
-          <w:sz w:val="10"/>
+          <w:lang w:val="en-US"/>
+        </w:rPr>
+      </w:pPr>
+    </w:p>
+    <w:p>
+      <w:pPr>
+        <w:rPr>
+          <w:rFonts w:ascii="Consolas" w:hAnsi="Consolas"/>
+          <w:sz w:val="10"/>
+          <w:lang w:val="en-US"/>
+        </w:rPr>
+      </w:pPr>
+    </w:p>
+    <w:p>
+      <w:pPr>
+        <w:rPr>
+          <w:rFonts w:ascii="Consolas" w:hAnsi="Consolas"/>
+          <w:sz w:val="10"/>
+          <w:lang w:val="en-US"/>
         </w:rPr>
       </w:pPr>
     </w:p>

</xml_diff>